<commit_message>
Actualizacion de historias de usuario documento IEEE830
</commit_message>
<xml_diff>
--- a/Documentación/documento_ieee830-educando.docx
+++ b/Documentación/documento_ieee830-educando.docx
@@ -1,6 +1,6 @@
 
 <file path=word/document.xml><?xml version="1.0" encoding="utf-8"?>
-<w:document xmlns:wpc="http://schemas.microsoft.com/office/word/2010/wordprocessingCanvas" xmlns:cx="http://schemas.microsoft.com/office/drawing/2014/chartex" xmlns:cx1="http://schemas.microsoft.com/office/drawing/2015/9/8/chartex" xmlns:cx2="http://schemas.microsoft.com/office/drawing/2015/10/21/chartex" xmlns:cx3="http://schemas.microsoft.com/office/drawing/2016/5/9/chartex" xmlns:cx4="http://schemas.microsoft.com/office/drawing/2016/5/10/chartex" xmlns:cx5="http://schemas.microsoft.com/office/drawing/2016/5/11/chartex" xmlns:cx6="http://schemas.microsoft.com/office/drawing/2016/5/12/chartex" xmlns:cx7="http://schemas.microsoft.com/office/drawing/2016/5/13/chartex" xmlns:cx8="http://schemas.microsoft.com/office/drawing/2016/5/14/chartex" xmlns:mc="http://schemas.openxmlformats.org/markup-compatibility/2006" xmlns:aink="http://schemas.microsoft.com/office/drawing/2016/ink" xmlns:am3d="http://schemas.microsoft.com/office/drawing/2017/model3d" xmlns:o="urn:schemas-microsoft-com:office:office" xmlns:oel="http://schemas.microsoft.com/office/2019/extlst" xmlns:r="http://schemas.openxmlformats.org/officeDocument/2006/relationships" xmlns:m="http://schemas.openxmlformats.org/officeDocument/2006/math" xmlns:v="urn:schemas-microsoft-com:vml" xmlns:wp14="http://schemas.microsoft.com/office/word/2010/wordprocessingDrawing" xmlns:wp="http://schemas.openxmlformats.org/drawingml/2006/wordprocessingDrawing" xmlns:w10="urn:schemas-microsoft-com:office:word" xmlns:w="http://schemas.openxmlformats.org/wordprocessingml/2006/main" xmlns:w14="http://schemas.microsoft.com/office/word/2010/wordml" xmlns:w15="http://schemas.microsoft.com/office/word/2012/wordml" xmlns:w16cex="http://schemas.microsoft.com/office/word/2018/wordml/cex" xmlns:w16cid="http://schemas.microsoft.com/office/word/2016/wordml/cid" xmlns:w16="http://schemas.microsoft.com/office/word/2018/wordml" xmlns:w16du="http://schemas.microsoft.com/office/word/2023/wordml/word16du" xmlns:w16sdtdh="http://schemas.microsoft.com/office/word/2020/wordml/sdtdatahash" xmlns:w16se="http://schemas.microsoft.com/office/word/2015/wordml/symex" xmlns:wpg="http://schemas.microsoft.com/office/word/2010/wordprocessingGroup" xmlns:wpi="http://schemas.microsoft.com/office/word/2010/wordprocessingInk" xmlns:wne="http://schemas.microsoft.com/office/word/2006/wordml" xmlns:wps="http://schemas.microsoft.com/office/word/2010/wordprocessingShape" mc:Ignorable="w14 w15 w16se w16cid w16 w16cex w16sdtdh w16du wp14">
+<w:document xmlns:wpc="http://schemas.microsoft.com/office/word/2010/wordprocessingCanvas" xmlns:cx="http://schemas.microsoft.com/office/drawing/2014/chartex" xmlns:cx1="http://schemas.microsoft.com/office/drawing/2015/9/8/chartex" xmlns:mc="http://schemas.openxmlformats.org/markup-compatibility/2006" xmlns:o="urn:schemas-microsoft-com:office:office" xmlns:r="http://schemas.openxmlformats.org/officeDocument/2006/relationships" xmlns:m="http://schemas.openxmlformats.org/officeDocument/2006/math" xmlns:v="urn:schemas-microsoft-com:vml" xmlns:wp14="http://schemas.microsoft.com/office/word/2010/wordprocessingDrawing" xmlns:wp="http://schemas.openxmlformats.org/drawingml/2006/wordprocessingDrawing" xmlns:w10="urn:schemas-microsoft-com:office:word" xmlns:w="http://schemas.openxmlformats.org/wordprocessingml/2006/main" xmlns:w14="http://schemas.microsoft.com/office/word/2010/wordml" xmlns:w15="http://schemas.microsoft.com/office/word/2012/wordml" xmlns:w16se="http://schemas.microsoft.com/office/word/2015/wordml/symex" xmlns:wpg="http://schemas.microsoft.com/office/word/2010/wordprocessingGroup" xmlns:wpi="http://schemas.microsoft.com/office/word/2010/wordprocessingInk" xmlns:wne="http://schemas.microsoft.com/office/word/2006/wordml" xmlns:wps="http://schemas.microsoft.com/office/word/2010/wordprocessingShape" mc:Ignorable="w14 w15 w16se wp14">
   <w:body>
     <w:p>
       <w:pPr>
@@ -13,6 +13,7 @@
       <w:r>
         <w:rPr>
           <w:noProof/>
+          <w:lang w:val="en-US"/>
         </w:rPr>
         <w:drawing>
           <wp:anchor distT="0" distB="0" distL="114300" distR="114300" simplePos="0" relativeHeight="487595520" behindDoc="0" locked="0" layoutInCell="1" allowOverlap="1" wp14:anchorId="43F42E5A" wp14:editId="35EC4D12">
@@ -82,6 +83,7 @@
           <w:b w:val="0"/>
           <w:noProof/>
           <w:sz w:val="78"/>
+          <w:lang w:val="en-US"/>
         </w:rPr>
         <w:drawing>
           <wp:anchor distT="0" distB="0" distL="114300" distR="114300" simplePos="0" relativeHeight="487594496" behindDoc="0" locked="0" layoutInCell="1" allowOverlap="1" wp14:anchorId="1A7BDD2E" wp14:editId="779DEDCE">
@@ -144,6 +146,7 @@
           <w:b w:val="0"/>
           <w:noProof/>
           <w:position w:val="-25"/>
+          <w:lang w:val="en-US"/>
         </w:rPr>
         <w:drawing>
           <wp:inline distT="0" distB="0" distL="0" distR="0" wp14:anchorId="147848A3" wp14:editId="46F3D7D5">
@@ -249,6 +252,7 @@
           <w:b/>
           <w:noProof/>
           <w:sz w:val="85"/>
+          <w:lang w:val="en-US"/>
         </w:rPr>
         <mc:AlternateContent>
           <mc:Choice Requires="wps">
@@ -318,7 +322,7 @@
               </wp:anchor>
             </w:drawing>
           </mc:Choice>
-          <mc:Fallback>
+          <mc:Fallback xmlns:w16sdtdh="http://schemas.microsoft.com/office/word/2020/wordml/sdtdatahash" xmlns:w16du="http://schemas.microsoft.com/office/word/2023/wordml/word16du" xmlns:w16="http://schemas.microsoft.com/office/word/2018/wordml" xmlns:w16cid="http://schemas.microsoft.com/office/word/2016/wordml/cid" xmlns:w16cex="http://schemas.microsoft.com/office/word/2018/wordml/cex" xmlns:oel="http://schemas.microsoft.com/office/2019/extlst" xmlns:am3d="http://schemas.microsoft.com/office/drawing/2017/model3d" xmlns:aink="http://schemas.microsoft.com/office/drawing/2016/ink" xmlns:cx8="http://schemas.microsoft.com/office/drawing/2016/5/14/chartex" xmlns:cx7="http://schemas.microsoft.com/office/drawing/2016/5/13/chartex" xmlns:cx6="http://schemas.microsoft.com/office/drawing/2016/5/12/chartex" xmlns:cx5="http://schemas.microsoft.com/office/drawing/2016/5/11/chartex" xmlns:cx4="http://schemas.microsoft.com/office/drawing/2016/5/10/chartex" xmlns:cx3="http://schemas.microsoft.com/office/drawing/2016/5/9/chartex" xmlns:cx2="http://schemas.microsoft.com/office/drawing/2015/10/21/chartex">
             <w:pict>
               <v:shape w14:anchorId="00BC284B" id="Graphic 2" o:spid="_x0000_s1026" style="position:absolute;margin-left:5.65pt;margin-top:47.1pt;width:428.15pt;height:.5pt;z-index:15728640;visibility:visible;mso-wrap-style:square;mso-wrap-distance-left:9pt;mso-wrap-distance-top:0;mso-wrap-distance-right:9pt;mso-wrap-distance-bottom:0;mso-position-horizontal:absolute;mso-position-horizontal-relative:text;mso-position-vertical:absolute;mso-position-vertical-relative:text;v-text-anchor:top" coordsize="5437505,6350" o:gfxdata="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" path="m5436997,l,,,6095r5436997,l5436997,xe" fillcolor="#d9d9d9" stroked="f">
                 <v:path arrowok="t"/>
@@ -1045,16 +1049,8 @@
               <w:rPr>
                 <w:sz w:val="20"/>
               </w:rPr>
-              <w:t xml:space="preserve">Fernando BALZA, Juan DIAZ, </w:t>
-            </w:r>
-            <w:proofErr w:type="spellStart"/>
-            <w:r>
-              <w:rPr>
-                <w:sz w:val="20"/>
-              </w:rPr>
-              <w:t>Dario</w:t>
-            </w:r>
-            <w:proofErr w:type="spellEnd"/>
+              <w:t>Fernando BALZA, Juan DIAZ, Dario</w:t>
+            </w:r>
           </w:p>
           <w:p>
             <w:pPr>
@@ -1377,16 +1373,8 @@
               <w:rPr>
                 <w:sz w:val="20"/>
               </w:rPr>
-              <w:t xml:space="preserve">Fernando BALZA, Juan DIAZ, </w:t>
-            </w:r>
-            <w:proofErr w:type="spellStart"/>
-            <w:r>
-              <w:rPr>
-                <w:sz w:val="20"/>
-              </w:rPr>
-              <w:t>Dario</w:t>
-            </w:r>
-            <w:proofErr w:type="spellEnd"/>
+              <w:t>Fernando BALZA, Juan DIAZ, Dario</w:t>
+            </w:r>
           </w:p>
           <w:p>
             <w:pPr>
@@ -1619,6 +1607,7 @@
           <w:docPartUnique/>
         </w:docPartObj>
       </w:sdtPr>
+      <w:sdtEndPr/>
       <w:sdtContent>
         <w:p>
           <w:pPr>
@@ -2676,12 +2665,14 @@
               </w:rPr>
               <w:t xml:space="preserve"> </w:t>
             </w:r>
+            <w:proofErr w:type="spellStart"/>
             <w:r>
               <w:rPr>
                 <w:spacing w:val="-2"/>
               </w:rPr>
               <w:t>Backlog</w:t>
             </w:r>
+            <w:proofErr w:type="spellEnd"/>
             <w:r>
               <w:rPr>
                 <w:rFonts w:ascii="Times New Roman"/>
@@ -3895,33 +3886,65 @@
               <w:spacing w:before="6" w:line="266" w:lineRule="auto"/>
               <w:ind w:right="194"/>
               <w:jc w:val="both"/>
-            </w:pPr>
-            <w:r>
-              <w:t xml:space="preserve">Facilitar reuniones de Scrum, incluyendo </w:t>
-            </w:r>
+              <w:rPr>
+                <w:lang w:val="en-US"/>
+              </w:rPr>
+            </w:pPr>
             <w:proofErr w:type="spellStart"/>
             <w:r>
+              <w:rPr>
+                <w:lang w:val="en-US"/>
+              </w:rPr>
+              <w:t>Facilitar</w:t>
+            </w:r>
+            <w:proofErr w:type="spellEnd"/>
+            <w:r>
+              <w:rPr>
+                <w:lang w:val="en-US"/>
+              </w:rPr>
+              <w:t xml:space="preserve"> </w:t>
+            </w:r>
+            <w:proofErr w:type="spellStart"/>
+            <w:r>
+              <w:rPr>
+                <w:lang w:val="en-US"/>
+              </w:rPr>
+              <w:t>reuniones</w:t>
+            </w:r>
+            <w:proofErr w:type="spellEnd"/>
+            <w:r>
+              <w:rPr>
+                <w:lang w:val="en-US"/>
+              </w:rPr>
+              <w:t xml:space="preserve"> de Scrum, </w:t>
+            </w:r>
+            <w:proofErr w:type="spellStart"/>
+            <w:r>
+              <w:rPr>
+                <w:lang w:val="en-US"/>
+              </w:rPr>
+              <w:t>incluyendo</w:t>
+            </w:r>
+            <w:proofErr w:type="spellEnd"/>
+            <w:r>
+              <w:rPr>
+                <w:lang w:val="en-US"/>
+              </w:rPr>
+              <w:t xml:space="preserve"> </w:t>
+            </w:r>
+            <w:proofErr w:type="spellStart"/>
+            <w:r>
+              <w:rPr>
+                <w:lang w:val="en-US"/>
+              </w:rPr>
               <w:t>Dayly</w:t>
             </w:r>
             <w:proofErr w:type="spellEnd"/>
             <w:r>
-              <w:t xml:space="preserve"> Scrums, Sprint </w:t>
-            </w:r>
-            <w:proofErr w:type="spellStart"/>
-            <w:r>
-              <w:t>Planning</w:t>
-            </w:r>
-            <w:proofErr w:type="spellEnd"/>
-            <w:r>
-              <w:t xml:space="preserve">, Sprint </w:t>
-            </w:r>
-            <w:proofErr w:type="spellStart"/>
-            <w:r>
-              <w:t>Review</w:t>
-            </w:r>
-            <w:proofErr w:type="spellEnd"/>
-            <w:r>
-              <w:t xml:space="preserve"> y Sprint Retrospective.</w:t>
+              <w:rPr>
+                <w:lang w:val="en-US"/>
+              </w:rPr>
+              <w:t xml:space="preserve"> Scrums, Sprint Planning, Sprint Review y Sprint Retrospective.</w:t>
             </w:r>
           </w:p>
           <w:p>
@@ -16247,6 +16270,7 @@
         </w:rPr>
         <w:t xml:space="preserve"> </w:t>
       </w:r>
+      <w:proofErr w:type="spellStart"/>
       <w:r>
         <w:rPr>
           <w:color w:val="5B9BD4"/>
@@ -16255,6 +16279,7 @@
         </w:rPr>
         <w:t>Backlog</w:t>
       </w:r>
+      <w:proofErr w:type="spellEnd"/>
     </w:p>
     <w:p>
       <w:pPr>
@@ -16483,6 +16508,21 @@
         </w:rPr>
         <w:t xml:space="preserve"> </w:t>
       </w:r>
+      <w:r>
+        <w:t xml:space="preserve">Navegación </w:t>
+      </w:r>
+      <w:r>
+        <w:t>de</w:t>
+      </w:r>
+      <w:r>
+        <w:t xml:space="preserve"> la Aplicación Web </w:t>
+      </w:r>
+      <w:r>
+        <w:t xml:space="preserve">a </w:t>
+      </w:r>
+      <w:r>
+        <w:t>la Aplicación Móvil</w:t>
+      </w:r>
     </w:p>
     <w:p>
       <w:pPr>
@@ -16514,6 +16554,12 @@
         </w:rPr>
         <w:t xml:space="preserve"> </w:t>
       </w:r>
+      <w:r>
+        <w:rPr>
+          <w:spacing w:val="-3"/>
+        </w:rPr>
+        <w:t>Interfaz de Perfil de Usuario en la web</w:t>
+      </w:r>
     </w:p>
     <w:p>
       <w:pPr>
@@ -16545,6 +16591,12 @@
         </w:rPr>
         <w:t xml:space="preserve"> </w:t>
       </w:r>
+      <w:r>
+        <w:rPr>
+          <w:spacing w:val="-5"/>
+        </w:rPr>
+        <w:t>Mejora de la Navegabilidad con Sesión Abierta en la web</w:t>
+      </w:r>
     </w:p>
     <w:p>
       <w:pPr>
@@ -16562,6 +16614,8 @@
           <w:sz w:val="27"/>
         </w:rPr>
       </w:pPr>
+      <w:bookmarkStart w:id="22" w:name="_GoBack"/>
+      <w:bookmarkEnd w:id="22"/>
     </w:p>
     <w:p>
       <w:pPr>
@@ -16569,14 +16623,19 @@
         <w:spacing w:before="1"/>
         <w:rPr>
           <w:spacing w:val="-4"/>
-        </w:rPr>
-      </w:pPr>
-      <w:r>
+          <w:lang w:val="en-US"/>
+        </w:rPr>
+      </w:pPr>
+      <w:r>
+        <w:rPr>
+          <w:lang w:val="en-US"/>
+        </w:rPr>
         <w:t>#US09</w:t>
       </w:r>
       <w:r>
         <w:rPr>
           <w:spacing w:val="-4"/>
+          <w:lang w:val="en-US"/>
         </w:rPr>
         <w:t xml:space="preserve"> </w:t>
       </w:r>
@@ -16587,19 +16646,27 @@
         <w:spacing w:before="1"/>
         <w:rPr>
           <w:sz w:val="25"/>
+          <w:lang w:val="en-US"/>
         </w:rPr>
       </w:pPr>
     </w:p>
     <w:p>
       <w:pPr>
         <w:pStyle w:val="Ttulo3"/>
-      </w:pPr>
-      <w:r>
+        <w:rPr>
+          <w:lang w:val="en-US"/>
+        </w:rPr>
+      </w:pPr>
+      <w:r>
+        <w:rPr>
+          <w:lang w:val="en-US"/>
+        </w:rPr>
         <w:t>#US10</w:t>
       </w:r>
       <w:r>
         <w:rPr>
           <w:spacing w:val="-3"/>
+          <w:lang w:val="en-US"/>
         </w:rPr>
         <w:t xml:space="preserve"> </w:t>
       </w:r>
@@ -16609,6 +16676,7 @@
         <w:pStyle w:val="Textoindependiente"/>
         <w:rPr>
           <w:sz w:val="28"/>
+          <w:lang w:val="en-US"/>
         </w:rPr>
       </w:pPr>
     </w:p>
@@ -16618,12 +16686,16 @@
         <w:spacing w:before="1"/>
         <w:rPr>
           <w:sz w:val="25"/>
+          <w:lang w:val="en-US"/>
         </w:rPr>
       </w:pPr>
     </w:p>
     <w:p>
       <w:pPr>
         <w:pStyle w:val="Ttulo3"/>
+        <w:rPr>
+          <w:lang w:val="en-US"/>
+        </w:rPr>
         <w:sectPr>
           <w:pgSz w:w="11910" w:h="16840"/>
           <w:pgMar w:top="1360" w:right="1340" w:bottom="1080" w:left="1560" w:header="585" w:footer="897" w:gutter="0"/>
@@ -16631,13 +16703,10 @@
         </w:sectPr>
       </w:pPr>
       <w:r>
-        <w:t>#</w:t>
-      </w:r>
-      <w:r>
-        <w:t>US11</w:t>
-      </w:r>
-      <w:r>
-        <w:t xml:space="preserve"> </w:t>
+        <w:rPr>
+          <w:lang w:val="en-US"/>
+        </w:rPr>
+        <w:t xml:space="preserve">#US11 </w:t>
       </w:r>
     </w:p>
     <w:p>
@@ -16646,6 +16715,7 @@
         <w:spacing w:before="10"/>
         <w:rPr>
           <w:sz w:val="29"/>
+          <w:lang w:val="en-US"/>
         </w:rPr>
       </w:pPr>
     </w:p>
@@ -16759,8 +16829,8 @@
         </w:tabs>
         <w:ind w:left="1221" w:hanging="720"/>
       </w:pPr>
-      <w:bookmarkStart w:id="22" w:name="_bookmark22"/>
-      <w:bookmarkEnd w:id="22"/>
+      <w:bookmarkStart w:id="23" w:name="_bookmark22"/>
+      <w:bookmarkEnd w:id="23"/>
       <w:proofErr w:type="spellStart"/>
       <w:r>
         <w:rPr>
@@ -16825,7 +16895,6 @@
                 <w:b/>
               </w:rPr>
             </w:pPr>
-            <w:proofErr w:type="spellStart"/>
             <w:r>
               <w:rPr>
                 <w:b/>
@@ -16833,7 +16902,6 @@
               </w:rPr>
               <w:t>N°</w:t>
             </w:r>
-            <w:proofErr w:type="spellEnd"/>
             <w:r>
               <w:rPr>
                 <w:b/>
@@ -17770,7 +17838,6 @@
                 <w:b/>
               </w:rPr>
             </w:pPr>
-            <w:proofErr w:type="spellStart"/>
             <w:r>
               <w:rPr>
                 <w:b/>
@@ -17778,7 +17845,6 @@
               </w:rPr>
               <w:t>N°</w:t>
             </w:r>
-            <w:proofErr w:type="spellEnd"/>
             <w:r>
               <w:rPr>
                 <w:b/>
@@ -18322,9 +18388,27 @@
               </w:rPr>
               <w:t xml:space="preserve"> </w:t>
             </w:r>
+            <w:r>
+              <w:t>md</w:t>
+            </w:r>
+            <w:r>
+              <w:rPr>
+                <w:spacing w:val="-7"/>
+              </w:rPr>
+              <w:t xml:space="preserve"> </w:t>
+            </w:r>
+            <w:r>
+              <w:t>o</w:t>
+            </w:r>
+            <w:r>
+              <w:rPr>
+                <w:spacing w:val="-5"/>
+              </w:rPr>
+              <w:t xml:space="preserve"> </w:t>
+            </w:r>
             <w:proofErr w:type="spellStart"/>
             <w:r>
-              <w:t>md</w:t>
+              <w:t>linkean</w:t>
             </w:r>
             <w:proofErr w:type="spellEnd"/>
             <w:r>
@@ -18334,19 +18418,8 @@
               <w:t xml:space="preserve"> </w:t>
             </w:r>
             <w:r>
-              <w:t>o</w:t>
-            </w:r>
-            <w:r>
-              <w:rPr>
-                <w:spacing w:val="-5"/>
-              </w:rPr>
-              <w:t xml:space="preserve"> </w:t>
-            </w:r>
-            <w:proofErr w:type="spellStart"/>
-            <w:r>
-              <w:t>linkean</w:t>
-            </w:r>
-            <w:proofErr w:type="spellEnd"/>
+              <w:t>un</w:t>
+            </w:r>
             <w:r>
               <w:rPr>
                 <w:spacing w:val="-7"/>
@@ -18354,19 +18427,8 @@
               <w:t xml:space="preserve"> </w:t>
             </w:r>
             <w:r>
-              <w:t>un</w:t>
-            </w:r>
-            <w:r>
-              <w:rPr>
-                <w:spacing w:val="-7"/>
-              </w:rPr>
-              <w:t xml:space="preserve"> </w:t>
-            </w:r>
-            <w:proofErr w:type="spellStart"/>
-            <w:r>
               <w:t>google</w:t>
             </w:r>
-            <w:proofErr w:type="spellEnd"/>
             <w:r>
               <w:rPr>
                 <w:spacing w:val="-5"/>
@@ -19411,7 +19473,6 @@
                 <w:b/>
               </w:rPr>
             </w:pPr>
-            <w:proofErr w:type="spellStart"/>
             <w:r>
               <w:rPr>
                 <w:b/>
@@ -19419,7 +19480,6 @@
               </w:rPr>
               <w:t>N°</w:t>
             </w:r>
-            <w:proofErr w:type="spellEnd"/>
             <w:r>
               <w:rPr>
                 <w:b/>
@@ -19880,7 +19940,15 @@
               <w:t xml:space="preserve"> </w:t>
             </w:r>
             <w:r>
-              <w:t>tablero Kanban (</w:t>
+              <w:t xml:space="preserve">tablero </w:t>
+            </w:r>
+            <w:proofErr w:type="spellStart"/>
+            <w:r>
+              <w:t>Kanban</w:t>
+            </w:r>
+            <w:proofErr w:type="spellEnd"/>
+            <w:r>
+              <w:t xml:space="preserve"> (</w:t>
             </w:r>
             <w:proofErr w:type="spellStart"/>
             <w:r>
@@ -20291,15 +20359,7 @@
               <w:t xml:space="preserve"> </w:t>
             </w:r>
             <w:r>
-              <w:t xml:space="preserve">de estudio obligatorio Eje Temático </w:t>
-            </w:r>
-            <w:proofErr w:type="spellStart"/>
-            <w:r>
-              <w:t>N°</w:t>
-            </w:r>
-            <w:proofErr w:type="spellEnd"/>
-            <w:r>
-              <w:t xml:space="preserve"> 1</w:t>
+              <w:t>de estudio obligatorio Eje Temático N° 1</w:t>
             </w:r>
           </w:p>
           <w:p>
@@ -20309,11 +20369,7 @@
               <w:ind w:left="1281"/>
             </w:pPr>
             <w:r>
-              <w:t>(</w:t>
-            </w:r>
-            <w:proofErr w:type="gramStart"/>
-            <w:r>
-              <w:t>Archivo</w:t>
+              <w:t>(Archivo</w:t>
             </w:r>
             <w:r>
               <w:rPr>
@@ -20335,7 +20391,6 @@
               <w:t>side</w:t>
             </w:r>
             <w:proofErr w:type="spellEnd"/>
-            <w:proofErr w:type="gramEnd"/>
             <w:r>
               <w:rPr>
                 <w:spacing w:val="-2"/>
@@ -21518,6 +21573,7 @@
         <w:rPr>
           <w:noProof/>
           <w:color w:val="FF0000"/>
+          <w:lang w:val="en-US"/>
         </w:rPr>
         <w:drawing>
           <wp:anchor distT="0" distB="0" distL="0" distR="0" simplePos="0" relativeHeight="15729152" behindDoc="0" locked="0" layoutInCell="1" allowOverlap="1" wp14:anchorId="14806302" wp14:editId="1C62F45C">
@@ -21660,24 +21716,30 @@
         <w:ind w:right="5443"/>
         <w:rPr>
           <w:color w:val="FF0000"/>
-        </w:rPr>
-      </w:pPr>
+          <w:lang w:val="en-US"/>
+        </w:rPr>
+      </w:pPr>
+      <w:proofErr w:type="spellStart"/>
       <w:r>
         <w:rPr>
           <w:color w:val="FF0000"/>
+          <w:lang w:val="en-US"/>
         </w:rPr>
         <w:t>Diseño</w:t>
       </w:r>
+      <w:proofErr w:type="spellEnd"/>
       <w:r>
         <w:rPr>
           <w:color w:val="FF0000"/>
           <w:spacing w:val="-18"/>
+          <w:lang w:val="en-US"/>
         </w:rPr>
         <w:t xml:space="preserve"> </w:t>
       </w:r>
       <w:r>
         <w:rPr>
           <w:color w:val="FF0000"/>
+          <w:lang w:val="en-US"/>
         </w:rPr>
         <w:t>de</w:t>
       </w:r>
@@ -21685,6 +21747,7 @@
         <w:rPr>
           <w:color w:val="FF0000"/>
           <w:spacing w:val="-17"/>
+          <w:lang w:val="en-US"/>
         </w:rPr>
         <w:t xml:space="preserve"> </w:t>
       </w:r>
@@ -21692,6 +21755,7 @@
       <w:r>
         <w:rPr>
           <w:color w:val="FF0000"/>
+          <w:lang w:val="en-US"/>
         </w:rPr>
         <w:t>Activitys</w:t>
       </w:r>
@@ -21699,6 +21763,7 @@
       <w:r>
         <w:rPr>
           <w:color w:val="FF0000"/>
+          <w:lang w:val="en-US"/>
         </w:rPr>
         <w:t xml:space="preserve"> </w:t>
       </w:r>
@@ -21707,6 +21772,7 @@
         <w:rPr>
           <w:color w:val="FF0000"/>
           <w:spacing w:val="-2"/>
+          <w:lang w:val="en-US"/>
         </w:rPr>
         <w:t>Figma</w:t>
       </w:r>
@@ -21715,6 +21781,7 @@
         <w:rPr>
           <w:color w:val="FF0000"/>
           <w:spacing w:val="-2"/>
+          <w:lang w:val="en-US"/>
         </w:rPr>
         <w:t>:</w:t>
       </w:r>
@@ -21726,6 +21793,7 @@
         <w:ind w:left="142" w:right="462"/>
         <w:rPr>
           <w:color w:val="FF0000"/>
+          <w:lang w:val="en-US"/>
         </w:rPr>
       </w:pPr>
       <w:hyperlink r:id="rId20">
@@ -21734,6 +21802,7 @@
             <w:color w:val="FF0000"/>
             <w:spacing w:val="-2"/>
             <w:u w:val="single" w:color="0462C1"/>
+            <w:lang w:val="en-US"/>
           </w:rPr>
           <w:t>https://www.figma.com/proto/yPL82EriePe9N7T9mSiHoq/educandoapp?typ</w:t>
         </w:r>
@@ -21742,27 +21811,19 @@
         <w:rPr>
           <w:color w:val="FF0000"/>
           <w:spacing w:val="-2"/>
+          <w:lang w:val="en-US"/>
         </w:rPr>
         <w:t xml:space="preserve"> </w:t>
       </w:r>
       <w:hyperlink r:id="rId21">
-        <w:proofErr w:type="spellStart"/>
         <w:r>
           <w:rPr>
             <w:color w:val="FF0000"/>
             <w:spacing w:val="-2"/>
             <w:u w:val="single" w:color="0462C1"/>
+            <w:lang w:val="en-US"/>
           </w:rPr>
-          <w:t>e</w:t>
-        </w:r>
-        <w:proofErr w:type="spellEnd"/>
-        <w:r>
-          <w:rPr>
-            <w:color w:val="FF0000"/>
-            <w:spacing w:val="-2"/>
-            <w:u w:val="single" w:color="0462C1"/>
-          </w:rPr>
-          <w:t>=</w:t>
+          <w:t>e=</w:t>
         </w:r>
         <w:proofErr w:type="spellStart"/>
         <w:r>
@@ -21770,6 +21831,7 @@
             <w:color w:val="FF0000"/>
             <w:spacing w:val="-2"/>
             <w:u w:val="single" w:color="0462C1"/>
+            <w:lang w:val="en-US"/>
           </w:rPr>
           <w:t>design&amp;node-id</w:t>
         </w:r>
@@ -21779,32 +21841,16 @@
             <w:color w:val="FF0000"/>
             <w:spacing w:val="-2"/>
             <w:u w:val="single" w:color="0462C1"/>
+            <w:lang w:val="en-US"/>
           </w:rPr>
-          <w:t>=6-38&amp;t=hQHolfAlJIfNWXv4-1&amp;scaling=</w:t>
-        </w:r>
-        <w:proofErr w:type="spellStart"/>
-        <w:r>
-          <w:rPr>
-            <w:color w:val="FF0000"/>
-            <w:spacing w:val="-2"/>
-            <w:u w:val="single" w:color="0462C1"/>
-          </w:rPr>
-          <w:t>scale</w:t>
-        </w:r>
-        <w:proofErr w:type="spellEnd"/>
-        <w:r>
-          <w:rPr>
-            <w:color w:val="FF0000"/>
-            <w:spacing w:val="-2"/>
-            <w:u w:val="single" w:color="0462C1"/>
-          </w:rPr>
-          <w:t>-</w:t>
+          <w:t>=6-38&amp;t=hQHolfAlJIfNWXv4-1&amp;scaling=scale-</w:t>
         </w:r>
       </w:hyperlink>
       <w:r>
         <w:rPr>
           <w:color w:val="FF0000"/>
           <w:spacing w:val="-2"/>
+          <w:lang w:val="en-US"/>
         </w:rPr>
         <w:t xml:space="preserve"> </w:t>
       </w:r>
@@ -21815,6 +21861,7 @@
             <w:color w:val="FF0000"/>
             <w:spacing w:val="-2"/>
             <w:u w:val="single" w:color="0462C1"/>
+            <w:lang w:val="en-US"/>
           </w:rPr>
           <w:t>down&amp;page-id</w:t>
         </w:r>
@@ -21824,19 +21871,10 @@
             <w:color w:val="FF0000"/>
             <w:spacing w:val="-2"/>
             <w:u w:val="single" w:color="0462C1"/>
+            <w:lang w:val="en-US"/>
           </w:rPr>
-          <w:t>=0%3A1&amp;starting-point-node-id=6%3A38&amp;mode=</w:t>
+          <w:t>=0%3A1&amp;starting-point-node-id=6%3A38&amp;mode=design</w:t>
         </w:r>
-        <w:proofErr w:type="spellStart"/>
-        <w:r>
-          <w:rPr>
-            <w:color w:val="FF0000"/>
-            <w:spacing w:val="-2"/>
-            <w:u w:val="single" w:color="0462C1"/>
-          </w:rPr>
-          <w:t>design</w:t>
-        </w:r>
-        <w:proofErr w:type="spellEnd"/>
       </w:hyperlink>
     </w:p>
     <w:p>
@@ -21845,6 +21883,7 @@
         <w:rPr>
           <w:color w:val="FF0000"/>
           <w:sz w:val="20"/>
+          <w:lang w:val="en-US"/>
         </w:rPr>
       </w:pPr>
     </w:p>
@@ -21855,6 +21894,7 @@
         <w:rPr>
           <w:color w:val="FF0000"/>
           <w:sz w:val="25"/>
+          <w:lang w:val="en-US"/>
         </w:rPr>
       </w:pPr>
     </w:p>
@@ -21979,6 +22019,7 @@
         <w:rPr>
           <w:noProof/>
           <w:color w:val="FF0000"/>
+          <w:lang w:val="en-US"/>
         </w:rPr>
         <w:drawing>
           <wp:anchor distT="0" distB="0" distL="0" distR="0" simplePos="0" relativeHeight="487588864" behindDoc="1" locked="0" layoutInCell="1" allowOverlap="1" wp14:anchorId="1B451C7B" wp14:editId="456250DB">
@@ -22137,6 +22178,7 @@
         <w:rPr>
           <w:noProof/>
           <w:color w:val="FF0000"/>
+          <w:lang w:val="en-US"/>
         </w:rPr>
         <w:drawing>
           <wp:anchor distT="0" distB="0" distL="0" distR="0" simplePos="0" relativeHeight="487589376" behindDoc="1" locked="0" layoutInCell="1" allowOverlap="1" wp14:anchorId="67C4C7E9" wp14:editId="03361422">
@@ -22186,6 +22228,7 @@
         <w:rPr>
           <w:noProof/>
           <w:color w:val="FF0000"/>
+          <w:lang w:val="en-US"/>
         </w:rPr>
         <w:drawing>
           <wp:anchor distT="0" distB="0" distL="0" distR="0" simplePos="0" relativeHeight="487589888" behindDoc="1" locked="0" layoutInCell="1" allowOverlap="1" wp14:anchorId="4CAF11B3" wp14:editId="7346E674">
@@ -22417,6 +22460,7 @@
         <w:rPr>
           <w:noProof/>
           <w:color w:val="FF0000"/>
+          <w:lang w:val="en-US"/>
         </w:rPr>
         <w:drawing>
           <wp:anchor distT="0" distB="0" distL="0" distR="0" simplePos="0" relativeHeight="487590400" behindDoc="1" locked="0" layoutInCell="1" allowOverlap="1" wp14:anchorId="0203EC9A" wp14:editId="6B98782E">
@@ -22466,6 +22510,7 @@
         <w:rPr>
           <w:noProof/>
           <w:color w:val="FF0000"/>
+          <w:lang w:val="en-US"/>
         </w:rPr>
         <w:drawing>
           <wp:anchor distT="0" distB="0" distL="0" distR="0" simplePos="0" relativeHeight="487590912" behindDoc="1" locked="0" layoutInCell="1" allowOverlap="1" wp14:anchorId="53476B4E" wp14:editId="75EC8425">
@@ -22654,6 +22699,7 @@
         <w:rPr>
           <w:noProof/>
           <w:color w:val="FF0000"/>
+          <w:lang w:val="en-US"/>
         </w:rPr>
         <w:drawing>
           <wp:anchor distT="0" distB="0" distL="0" distR="0" simplePos="0" relativeHeight="487591424" behindDoc="1" locked="0" layoutInCell="1" allowOverlap="1" wp14:anchorId="0D968677" wp14:editId="62B142FE">
@@ -22703,6 +22749,7 @@
         <w:rPr>
           <w:noProof/>
           <w:color w:val="FF0000"/>
+          <w:lang w:val="en-US"/>
         </w:rPr>
         <w:drawing>
           <wp:anchor distT="0" distB="0" distL="0" distR="0" simplePos="0" relativeHeight="487591936" behindDoc="1" locked="0" layoutInCell="1" allowOverlap="1" wp14:anchorId="4563FA37" wp14:editId="2782F80F">
@@ -22838,6 +22885,7 @@
         <w:rPr>
           <w:noProof/>
           <w:color w:val="FF0000"/>
+          <w:lang w:val="en-US"/>
         </w:rPr>
         <w:drawing>
           <wp:anchor distT="0" distB="0" distL="0" distR="0" simplePos="0" relativeHeight="487592448" behindDoc="1" locked="0" layoutInCell="1" allowOverlap="1" wp14:anchorId="66731663" wp14:editId="682EC3FB">
@@ -23024,6 +23072,7 @@
         <w:rPr>
           <w:noProof/>
           <w:color w:val="FF0000"/>
+          <w:lang w:val="en-US"/>
         </w:rPr>
         <w:drawing>
           <wp:anchor distT="0" distB="0" distL="0" distR="0" simplePos="0" relativeHeight="487592960" behindDoc="1" locked="0" layoutInCell="1" allowOverlap="1" wp14:anchorId="6521633A" wp14:editId="4CE88940">
@@ -23073,6 +23122,7 @@
         <w:rPr>
           <w:noProof/>
           <w:color w:val="FF0000"/>
+          <w:lang w:val="en-US"/>
         </w:rPr>
         <w:drawing>
           <wp:anchor distT="0" distB="0" distL="0" distR="0" simplePos="0" relativeHeight="487593472" behindDoc="1" locked="0" layoutInCell="1" allowOverlap="1" wp14:anchorId="0FE64CA5" wp14:editId="11171B1A">
@@ -23129,7 +23179,7 @@
 </file>
 
 <file path=word/endnotes.xml><?xml version="1.0" encoding="utf-8"?>
-<w:endnotes xmlns:wpc="http://schemas.microsoft.com/office/word/2010/wordprocessingCanvas" xmlns:cx="http://schemas.microsoft.com/office/drawing/2014/chartex" xmlns:cx1="http://schemas.microsoft.com/office/drawing/2015/9/8/chartex" xmlns:cx2="http://schemas.microsoft.com/office/drawing/2015/10/21/chartex" xmlns:cx3="http://schemas.microsoft.com/office/drawing/2016/5/9/chartex" xmlns:cx4="http://schemas.microsoft.com/office/drawing/2016/5/10/chartex" xmlns:cx5="http://schemas.microsoft.com/office/drawing/2016/5/11/chartex" xmlns:cx6="http://schemas.microsoft.com/office/drawing/2016/5/12/chartex" xmlns:cx7="http://schemas.microsoft.com/office/drawing/2016/5/13/chartex" xmlns:cx8="http://schemas.microsoft.com/office/drawing/2016/5/14/chartex" xmlns:mc="http://schemas.openxmlformats.org/markup-compatibility/2006" xmlns:aink="http://schemas.microsoft.com/office/drawing/2016/ink" xmlns:am3d="http://schemas.microsoft.com/office/drawing/2017/model3d" xmlns:o="urn:schemas-microsoft-com:office:office" xmlns:oel="http://schemas.microsoft.com/office/2019/extlst" xmlns:r="http://schemas.openxmlformats.org/officeDocument/2006/relationships" xmlns:m="http://schemas.openxmlformats.org/officeDocument/2006/math" xmlns:v="urn:schemas-microsoft-com:vml" xmlns:wp14="http://schemas.microsoft.com/office/word/2010/wordprocessingDrawing" xmlns:wp="http://schemas.openxmlformats.org/drawingml/2006/wordprocessingDrawing" xmlns:w10="urn:schemas-microsoft-com:office:word" xmlns:w="http://schemas.openxmlformats.org/wordprocessingml/2006/main" xmlns:w14="http://schemas.microsoft.com/office/word/2010/wordml" xmlns:w15="http://schemas.microsoft.com/office/word/2012/wordml" xmlns:w16cex="http://schemas.microsoft.com/office/word/2018/wordml/cex" xmlns:w16cid="http://schemas.microsoft.com/office/word/2016/wordml/cid" xmlns:w16="http://schemas.microsoft.com/office/word/2018/wordml" xmlns:w16du="http://schemas.microsoft.com/office/word/2023/wordml/word16du" xmlns:w16sdtdh="http://schemas.microsoft.com/office/word/2020/wordml/sdtdatahash" xmlns:w16se="http://schemas.microsoft.com/office/word/2015/wordml/symex" xmlns:wpg="http://schemas.microsoft.com/office/word/2010/wordprocessingGroup" xmlns:wpi="http://schemas.microsoft.com/office/word/2010/wordprocessingInk" xmlns:wne="http://schemas.microsoft.com/office/word/2006/wordml" xmlns:wps="http://schemas.microsoft.com/office/word/2010/wordprocessingShape" mc:Ignorable="w14 w15 w16se w16cid w16 w16cex w16sdtdh w16du wp14">
+<w:endnotes xmlns:wpc="http://schemas.microsoft.com/office/word/2010/wordprocessingCanvas" xmlns:cx="http://schemas.microsoft.com/office/drawing/2014/chartex" xmlns:cx1="http://schemas.microsoft.com/office/drawing/2015/9/8/chartex" xmlns:mc="http://schemas.openxmlformats.org/markup-compatibility/2006" xmlns:o="urn:schemas-microsoft-com:office:office" xmlns:r="http://schemas.openxmlformats.org/officeDocument/2006/relationships" xmlns:m="http://schemas.openxmlformats.org/officeDocument/2006/math" xmlns:v="urn:schemas-microsoft-com:vml" xmlns:wp14="http://schemas.microsoft.com/office/word/2010/wordprocessingDrawing" xmlns:wp="http://schemas.openxmlformats.org/drawingml/2006/wordprocessingDrawing" xmlns:w10="urn:schemas-microsoft-com:office:word" xmlns:w="http://schemas.openxmlformats.org/wordprocessingml/2006/main" xmlns:w14="http://schemas.microsoft.com/office/word/2010/wordml" xmlns:w15="http://schemas.microsoft.com/office/word/2012/wordml" xmlns:w16se="http://schemas.microsoft.com/office/word/2015/wordml/symex" xmlns:wpg="http://schemas.microsoft.com/office/word/2010/wordprocessingGroup" xmlns:wpi="http://schemas.microsoft.com/office/word/2010/wordprocessingInk" xmlns:wne="http://schemas.microsoft.com/office/word/2006/wordml" xmlns:wps="http://schemas.microsoft.com/office/word/2010/wordprocessingShape" mc:Ignorable="w14 w15 w16se wp14">
   <w:endnote w:type="separator" w:id="-1">
     <w:p>
       <w:r>
@@ -23148,7 +23198,7 @@
 </file>
 
 <file path=word/footer1.xml><?xml version="1.0" encoding="utf-8"?>
-<w:ftr xmlns:wpc="http://schemas.microsoft.com/office/word/2010/wordprocessingCanvas" xmlns:cx="http://schemas.microsoft.com/office/drawing/2014/chartex" xmlns:cx1="http://schemas.microsoft.com/office/drawing/2015/9/8/chartex" xmlns:cx2="http://schemas.microsoft.com/office/drawing/2015/10/21/chartex" xmlns:cx3="http://schemas.microsoft.com/office/drawing/2016/5/9/chartex" xmlns:cx4="http://schemas.microsoft.com/office/drawing/2016/5/10/chartex" xmlns:cx5="http://schemas.microsoft.com/office/drawing/2016/5/11/chartex" xmlns:cx6="http://schemas.microsoft.com/office/drawing/2016/5/12/chartex" xmlns:cx7="http://schemas.microsoft.com/office/drawing/2016/5/13/chartex" xmlns:cx8="http://schemas.microsoft.com/office/drawing/2016/5/14/chartex" xmlns:mc="http://schemas.openxmlformats.org/markup-compatibility/2006" xmlns:aink="http://schemas.microsoft.com/office/drawing/2016/ink" xmlns:am3d="http://schemas.microsoft.com/office/drawing/2017/model3d" xmlns:o="urn:schemas-microsoft-com:office:office" xmlns:oel="http://schemas.microsoft.com/office/2019/extlst" xmlns:r="http://schemas.openxmlformats.org/officeDocument/2006/relationships" xmlns:m="http://schemas.openxmlformats.org/officeDocument/2006/math" xmlns:v="urn:schemas-microsoft-com:vml" xmlns:wp14="http://schemas.microsoft.com/office/word/2010/wordprocessingDrawing" xmlns:wp="http://schemas.openxmlformats.org/drawingml/2006/wordprocessingDrawing" xmlns:w10="urn:schemas-microsoft-com:office:word" xmlns:w="http://schemas.openxmlformats.org/wordprocessingml/2006/main" xmlns:w14="http://schemas.microsoft.com/office/word/2010/wordml" xmlns:w15="http://schemas.microsoft.com/office/word/2012/wordml" xmlns:w16cex="http://schemas.microsoft.com/office/word/2018/wordml/cex" xmlns:w16cid="http://schemas.microsoft.com/office/word/2016/wordml/cid" xmlns:w16="http://schemas.microsoft.com/office/word/2018/wordml" xmlns:w16du="http://schemas.microsoft.com/office/word/2023/wordml/word16du" xmlns:w16sdtdh="http://schemas.microsoft.com/office/word/2020/wordml/sdtdatahash" xmlns:w16se="http://schemas.microsoft.com/office/word/2015/wordml/symex" xmlns:wpg="http://schemas.microsoft.com/office/word/2010/wordprocessingGroup" xmlns:wpi="http://schemas.microsoft.com/office/word/2010/wordprocessingInk" xmlns:wne="http://schemas.microsoft.com/office/word/2006/wordml" xmlns:wps="http://schemas.microsoft.com/office/word/2010/wordprocessingShape" mc:Ignorable="w14 w15 w16se w16cid w16 w16cex w16sdtdh w16du wp14">
+<w:ftr xmlns:wpc="http://schemas.microsoft.com/office/word/2010/wordprocessingCanvas" xmlns:cx="http://schemas.microsoft.com/office/drawing/2014/chartex" xmlns:cx1="http://schemas.microsoft.com/office/drawing/2015/9/8/chartex" xmlns:mc="http://schemas.openxmlformats.org/markup-compatibility/2006" xmlns:o="urn:schemas-microsoft-com:office:office" xmlns:r="http://schemas.openxmlformats.org/officeDocument/2006/relationships" xmlns:m="http://schemas.openxmlformats.org/officeDocument/2006/math" xmlns:v="urn:schemas-microsoft-com:vml" xmlns:wp14="http://schemas.microsoft.com/office/word/2010/wordprocessingDrawing" xmlns:wp="http://schemas.openxmlformats.org/drawingml/2006/wordprocessingDrawing" xmlns:w10="urn:schemas-microsoft-com:office:word" xmlns:w="http://schemas.openxmlformats.org/wordprocessingml/2006/main" xmlns:w14="http://schemas.microsoft.com/office/word/2010/wordml" xmlns:w15="http://schemas.microsoft.com/office/word/2012/wordml" xmlns:w16se="http://schemas.microsoft.com/office/word/2015/wordml/symex" xmlns:wpg="http://schemas.microsoft.com/office/word/2010/wordprocessingGroup" xmlns:wpi="http://schemas.microsoft.com/office/word/2010/wordprocessingInk" xmlns:wne="http://schemas.microsoft.com/office/word/2006/wordml" xmlns:wps="http://schemas.microsoft.com/office/word/2010/wordprocessingShape" mc:Ignorable="w14 w15 w16se wp14">
   <w:sdt>
     <w:sdtPr>
       <w:id w:val="1898233588"/>
@@ -23182,7 +23232,10 @@
           <w:fldChar w:fldCharType="separate"/>
         </w:r>
         <w:r>
-          <w:t>2</w:t>
+          <w:rPr>
+            <w:noProof/>
+          </w:rPr>
+          <w:t>15</w:t>
         </w:r>
         <w:r>
           <w:fldChar w:fldCharType="end"/>
@@ -23213,7 +23266,7 @@
 </file>
 
 <file path=word/footnotes.xml><?xml version="1.0" encoding="utf-8"?>
-<w:footnotes xmlns:wpc="http://schemas.microsoft.com/office/word/2010/wordprocessingCanvas" xmlns:cx="http://schemas.microsoft.com/office/drawing/2014/chartex" xmlns:cx1="http://schemas.microsoft.com/office/drawing/2015/9/8/chartex" xmlns:cx2="http://schemas.microsoft.com/office/drawing/2015/10/21/chartex" xmlns:cx3="http://schemas.microsoft.com/office/drawing/2016/5/9/chartex" xmlns:cx4="http://schemas.microsoft.com/office/drawing/2016/5/10/chartex" xmlns:cx5="http://schemas.microsoft.com/office/drawing/2016/5/11/chartex" xmlns:cx6="http://schemas.microsoft.com/office/drawing/2016/5/12/chartex" xmlns:cx7="http://schemas.microsoft.com/office/drawing/2016/5/13/chartex" xmlns:cx8="http://schemas.microsoft.com/office/drawing/2016/5/14/chartex" xmlns:mc="http://schemas.openxmlformats.org/markup-compatibility/2006" xmlns:aink="http://schemas.microsoft.com/office/drawing/2016/ink" xmlns:am3d="http://schemas.microsoft.com/office/drawing/2017/model3d" xmlns:o="urn:schemas-microsoft-com:office:office" xmlns:oel="http://schemas.microsoft.com/office/2019/extlst" xmlns:r="http://schemas.openxmlformats.org/officeDocument/2006/relationships" xmlns:m="http://schemas.openxmlformats.org/officeDocument/2006/math" xmlns:v="urn:schemas-microsoft-com:vml" xmlns:wp14="http://schemas.microsoft.com/office/word/2010/wordprocessingDrawing" xmlns:wp="http://schemas.openxmlformats.org/drawingml/2006/wordprocessingDrawing" xmlns:w10="urn:schemas-microsoft-com:office:word" xmlns:w="http://schemas.openxmlformats.org/wordprocessingml/2006/main" xmlns:w14="http://schemas.microsoft.com/office/word/2010/wordml" xmlns:w15="http://schemas.microsoft.com/office/word/2012/wordml" xmlns:w16cex="http://schemas.microsoft.com/office/word/2018/wordml/cex" xmlns:w16cid="http://schemas.microsoft.com/office/word/2016/wordml/cid" xmlns:w16="http://schemas.microsoft.com/office/word/2018/wordml" xmlns:w16du="http://schemas.microsoft.com/office/word/2023/wordml/word16du" xmlns:w16sdtdh="http://schemas.microsoft.com/office/word/2020/wordml/sdtdatahash" xmlns:w16se="http://schemas.microsoft.com/office/word/2015/wordml/symex" xmlns:wpg="http://schemas.microsoft.com/office/word/2010/wordprocessingGroup" xmlns:wpi="http://schemas.microsoft.com/office/word/2010/wordprocessingInk" xmlns:wne="http://schemas.microsoft.com/office/word/2006/wordml" xmlns:wps="http://schemas.microsoft.com/office/word/2010/wordprocessingShape" mc:Ignorable="w14 w15 w16se w16cid w16 w16cex w16sdtdh w16du wp14">
+<w:footnotes xmlns:wpc="http://schemas.microsoft.com/office/word/2010/wordprocessingCanvas" xmlns:cx="http://schemas.microsoft.com/office/drawing/2014/chartex" xmlns:cx1="http://schemas.microsoft.com/office/drawing/2015/9/8/chartex" xmlns:mc="http://schemas.openxmlformats.org/markup-compatibility/2006" xmlns:o="urn:schemas-microsoft-com:office:office" xmlns:r="http://schemas.openxmlformats.org/officeDocument/2006/relationships" xmlns:m="http://schemas.openxmlformats.org/officeDocument/2006/math" xmlns:v="urn:schemas-microsoft-com:vml" xmlns:wp14="http://schemas.microsoft.com/office/word/2010/wordprocessingDrawing" xmlns:wp="http://schemas.openxmlformats.org/drawingml/2006/wordprocessingDrawing" xmlns:w10="urn:schemas-microsoft-com:office:word" xmlns:w="http://schemas.openxmlformats.org/wordprocessingml/2006/main" xmlns:w14="http://schemas.microsoft.com/office/word/2010/wordml" xmlns:w15="http://schemas.microsoft.com/office/word/2012/wordml" xmlns:w16se="http://schemas.microsoft.com/office/word/2015/wordml/symex" xmlns:wpg="http://schemas.microsoft.com/office/word/2010/wordprocessingGroup" xmlns:wpi="http://schemas.microsoft.com/office/word/2010/wordprocessingInk" xmlns:wne="http://schemas.microsoft.com/office/word/2006/wordml" xmlns:wps="http://schemas.microsoft.com/office/word/2010/wordprocessingShape" mc:Ignorable="w14 w15 w16se wp14">
   <w:footnote w:type="separator" w:id="-1">
     <w:p>
       <w:r>
@@ -23232,7 +23285,7 @@
 </file>
 
 <file path=word/header1.xml><?xml version="1.0" encoding="utf-8"?>
-<w:hdr xmlns:wpc="http://schemas.microsoft.com/office/word/2010/wordprocessingCanvas" xmlns:cx="http://schemas.microsoft.com/office/drawing/2014/chartex" xmlns:cx1="http://schemas.microsoft.com/office/drawing/2015/9/8/chartex" xmlns:cx2="http://schemas.microsoft.com/office/drawing/2015/10/21/chartex" xmlns:cx3="http://schemas.microsoft.com/office/drawing/2016/5/9/chartex" xmlns:cx4="http://schemas.microsoft.com/office/drawing/2016/5/10/chartex" xmlns:cx5="http://schemas.microsoft.com/office/drawing/2016/5/11/chartex" xmlns:cx6="http://schemas.microsoft.com/office/drawing/2016/5/12/chartex" xmlns:cx7="http://schemas.microsoft.com/office/drawing/2016/5/13/chartex" xmlns:cx8="http://schemas.microsoft.com/office/drawing/2016/5/14/chartex" xmlns:mc="http://schemas.openxmlformats.org/markup-compatibility/2006" xmlns:aink="http://schemas.microsoft.com/office/drawing/2016/ink" xmlns:am3d="http://schemas.microsoft.com/office/drawing/2017/model3d" xmlns:o="urn:schemas-microsoft-com:office:office" xmlns:oel="http://schemas.microsoft.com/office/2019/extlst" xmlns:r="http://schemas.openxmlformats.org/officeDocument/2006/relationships" xmlns:m="http://schemas.openxmlformats.org/officeDocument/2006/math" xmlns:v="urn:schemas-microsoft-com:vml" xmlns:wp14="http://schemas.microsoft.com/office/word/2010/wordprocessingDrawing" xmlns:wp="http://schemas.openxmlformats.org/drawingml/2006/wordprocessingDrawing" xmlns:w10="urn:schemas-microsoft-com:office:word" xmlns:w="http://schemas.openxmlformats.org/wordprocessingml/2006/main" xmlns:w14="http://schemas.microsoft.com/office/word/2010/wordml" xmlns:w15="http://schemas.microsoft.com/office/word/2012/wordml" xmlns:w16cex="http://schemas.microsoft.com/office/word/2018/wordml/cex" xmlns:w16cid="http://schemas.microsoft.com/office/word/2016/wordml/cid" xmlns:w16="http://schemas.microsoft.com/office/word/2018/wordml" xmlns:w16du="http://schemas.microsoft.com/office/word/2023/wordml/word16du" xmlns:w16sdtdh="http://schemas.microsoft.com/office/word/2020/wordml/sdtdatahash" xmlns:w16se="http://schemas.microsoft.com/office/word/2015/wordml/symex" xmlns:wpg="http://schemas.microsoft.com/office/word/2010/wordprocessingGroup" xmlns:wpi="http://schemas.microsoft.com/office/word/2010/wordprocessingInk" xmlns:wne="http://schemas.microsoft.com/office/word/2006/wordml" xmlns:wps="http://schemas.microsoft.com/office/word/2010/wordprocessingShape" mc:Ignorable="w14 w15 w16se w16cid w16 w16cex w16sdtdh w16du wp14">
+<w:hdr xmlns:wpc="http://schemas.microsoft.com/office/word/2010/wordprocessingCanvas" xmlns:cx="http://schemas.microsoft.com/office/drawing/2014/chartex" xmlns:cx1="http://schemas.microsoft.com/office/drawing/2015/9/8/chartex" xmlns:mc="http://schemas.openxmlformats.org/markup-compatibility/2006" xmlns:o="urn:schemas-microsoft-com:office:office" xmlns:r="http://schemas.openxmlformats.org/officeDocument/2006/relationships" xmlns:m="http://schemas.openxmlformats.org/officeDocument/2006/math" xmlns:v="urn:schemas-microsoft-com:vml" xmlns:wp14="http://schemas.microsoft.com/office/word/2010/wordprocessingDrawing" xmlns:wp="http://schemas.openxmlformats.org/drawingml/2006/wordprocessingDrawing" xmlns:w10="urn:schemas-microsoft-com:office:word" xmlns:w="http://schemas.openxmlformats.org/wordprocessingml/2006/main" xmlns:w14="http://schemas.microsoft.com/office/word/2010/wordml" xmlns:w15="http://schemas.microsoft.com/office/word/2012/wordml" xmlns:w16se="http://schemas.microsoft.com/office/word/2015/wordml/symex" xmlns:wpg="http://schemas.microsoft.com/office/word/2010/wordprocessingGroup" xmlns:wpi="http://schemas.microsoft.com/office/word/2010/wordprocessingInk" xmlns:wne="http://schemas.microsoft.com/office/word/2006/wordml" xmlns:wps="http://schemas.microsoft.com/office/word/2010/wordprocessingShape" mc:Ignorable="w14 w15 w16se wp14">
   <w:p>
     <w:pPr>
       <w:pStyle w:val="Textoindependiente"/>
@@ -23244,6 +23297,7 @@
     <w:r>
       <w:rPr>
         <w:noProof/>
+        <w:lang w:val="en-US"/>
       </w:rPr>
       <w:drawing>
         <wp:anchor distT="0" distB="0" distL="0" distR="0" simplePos="0" relativeHeight="486905856" behindDoc="1" locked="0" layoutInCell="1" allowOverlap="1" wp14:anchorId="7BFCBB7A" wp14:editId="29B13A06">
@@ -23292,6 +23346,7 @@
     <w:r>
       <w:rPr>
         <w:noProof/>
+        <w:lang w:val="en-US"/>
       </w:rPr>
       <mc:AlternateContent>
         <mc:Choice Requires="wps">
@@ -23384,7 +23439,8 @@
               <v:stroke joinstyle="miter"/>
               <v:path gradientshapeok="t" o:connecttype="rect"/>
             </v:shapetype>
-            <v:shape id="Textbox 6" o:spid="_x0000_s1026" type="#_x0000_t202" style="position:absolute;margin-left:252.95pt;margin-top:37.5pt;width:217pt;height:22.75pt;z-index:-16410112;visibility:visible;mso-wrap-style:square;mso-wrap-distance-left:0;mso-wrap-distance-top:0;mso-wrap-distance-right:0;mso-wrap-distance-bottom:0;mso-position-horizontal:absolute;mso-position-horizontal-relative:page;mso-position-vertical:absolute;mso-position-vertical-relative:page;v-text-anchor:top" o:gfxdata="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" filled="f" stroked="f">
+            <v:shape id="Textbox 6" o:spid="_x0000_s1026" type="#_x0000_t202" style="position:absolute;margin-left:252.95pt;margin-top:37.5pt;width:217pt;height:22.75pt;z-index:-16410112;visibility:visible;mso-wrap-style:square;mso-wrap-distance-left:0;mso-wrap-distance-top:0;mso-wrap-distance-right:0;mso-wrap-distance-bottom:0;mso-position-horizontal:absolute;mso-position-horizontal-relative:page;mso-position-vertical:absolute;mso-position-vertical-relative:page;v-text-anchor:top" o:gfxdata="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" filled="f" stroked="f">
+              <v:path arrowok="t"/>
               <v:textbox inset="0,0,0,0">
                 <w:txbxContent>
                   <w:p>
@@ -23439,7 +23495,7 @@
 </file>
 
 <file path=word/numbering.xml><?xml version="1.0" encoding="utf-8"?>
-<w:numbering xmlns:wpc="http://schemas.microsoft.com/office/word/2010/wordprocessingCanvas" xmlns:cx="http://schemas.microsoft.com/office/drawing/2014/chartex" xmlns:cx1="http://schemas.microsoft.com/office/drawing/2015/9/8/chartex" xmlns:cx2="http://schemas.microsoft.com/office/drawing/2015/10/21/chartex" xmlns:cx3="http://schemas.microsoft.com/office/drawing/2016/5/9/chartex" xmlns:cx4="http://schemas.microsoft.com/office/drawing/2016/5/10/chartex" xmlns:cx5="http://schemas.microsoft.com/office/drawing/2016/5/11/chartex" xmlns:cx6="http://schemas.microsoft.com/office/drawing/2016/5/12/chartex" xmlns:cx7="http://schemas.microsoft.com/office/drawing/2016/5/13/chartex" xmlns:cx8="http://schemas.microsoft.com/office/drawing/2016/5/14/chartex" xmlns:mc="http://schemas.openxmlformats.org/markup-compatibility/2006" xmlns:aink="http://schemas.microsoft.com/office/drawing/2016/ink" xmlns:am3d="http://schemas.microsoft.com/office/drawing/2017/model3d" xmlns:o="urn:schemas-microsoft-com:office:office" xmlns:oel="http://schemas.microsoft.com/office/2019/extlst" xmlns:r="http://schemas.openxmlformats.org/officeDocument/2006/relationships" xmlns:m="http://schemas.openxmlformats.org/officeDocument/2006/math" xmlns:v="urn:schemas-microsoft-com:vml" xmlns:wp14="http://schemas.microsoft.com/office/word/2010/wordprocessingDrawing" xmlns:wp="http://schemas.openxmlformats.org/drawingml/2006/wordprocessingDrawing" xmlns:w10="urn:schemas-microsoft-com:office:word" xmlns:w="http://schemas.openxmlformats.org/wordprocessingml/2006/main" xmlns:w14="http://schemas.microsoft.com/office/word/2010/wordml" xmlns:w15="http://schemas.microsoft.com/office/word/2012/wordml" xmlns:w16cex="http://schemas.microsoft.com/office/word/2018/wordml/cex" xmlns:w16cid="http://schemas.microsoft.com/office/word/2016/wordml/cid" xmlns:w16="http://schemas.microsoft.com/office/word/2018/wordml" xmlns:w16du="http://schemas.microsoft.com/office/word/2023/wordml/word16du" xmlns:w16sdtdh="http://schemas.microsoft.com/office/word/2020/wordml/sdtdatahash" xmlns:w16se="http://schemas.microsoft.com/office/word/2015/wordml/symex" xmlns:wpg="http://schemas.microsoft.com/office/word/2010/wordprocessingGroup" xmlns:wpi="http://schemas.microsoft.com/office/word/2010/wordprocessingInk" xmlns:wne="http://schemas.microsoft.com/office/word/2006/wordml" xmlns:wps="http://schemas.microsoft.com/office/word/2010/wordprocessingShape" mc:Ignorable="w14 w15 w16se w16cid w16 w16cex w16sdtdh w16du wp14">
+<w:numbering xmlns:wpc="http://schemas.microsoft.com/office/word/2010/wordprocessingCanvas" xmlns:cx="http://schemas.microsoft.com/office/drawing/2014/chartex" xmlns:cx1="http://schemas.microsoft.com/office/drawing/2015/9/8/chartex" xmlns:mc="http://schemas.openxmlformats.org/markup-compatibility/2006" xmlns:o="urn:schemas-microsoft-com:office:office" xmlns:r="http://schemas.openxmlformats.org/officeDocument/2006/relationships" xmlns:m="http://schemas.openxmlformats.org/officeDocument/2006/math" xmlns:v="urn:schemas-microsoft-com:vml" xmlns:wp14="http://schemas.microsoft.com/office/word/2010/wordprocessingDrawing" xmlns:wp="http://schemas.openxmlformats.org/drawingml/2006/wordprocessingDrawing" xmlns:w10="urn:schemas-microsoft-com:office:word" xmlns:w="http://schemas.openxmlformats.org/wordprocessingml/2006/main" xmlns:w14="http://schemas.microsoft.com/office/word/2010/wordml" xmlns:w15="http://schemas.microsoft.com/office/word/2012/wordml" xmlns:w16se="http://schemas.microsoft.com/office/word/2015/wordml/symex" xmlns:wpg="http://schemas.microsoft.com/office/word/2010/wordprocessingGroup" xmlns:wpi="http://schemas.microsoft.com/office/word/2010/wordprocessingInk" xmlns:wne="http://schemas.microsoft.com/office/word/2006/wordml" xmlns:wps="http://schemas.microsoft.com/office/word/2010/wordprocessingShape" mc:Ignorable="w14 w15 w16se wp14">
   <w:abstractNum w:abstractNumId="0" w15:restartNumberingAfterBreak="0">
     <w:nsid w:val="012528CE"/>
     <w:multiLevelType w:val="hybridMultilevel"/>
@@ -23814,7 +23870,6 @@
       <w:lvlJc w:val="left"/>
       <w:pPr>
         <w:ind w:left="862" w:hanging="360"/>
-        <w:jc w:val="left"/>
       </w:pPr>
       <w:rPr>
         <w:rFonts w:ascii="Arial" w:eastAsia="Arial" w:hAnsi="Arial" w:cs="Arial" w:hint="default"/>
@@ -23837,7 +23892,6 @@
       <w:lvlJc w:val="left"/>
       <w:pPr>
         <w:ind w:left="1135" w:hanging="360"/>
-        <w:jc w:val="left"/>
       </w:pPr>
       <w:rPr>
         <w:rFonts w:ascii="Arial" w:eastAsia="Arial" w:hAnsi="Arial" w:cs="Arial" w:hint="default"/>
@@ -24573,7 +24627,6 @@
       <w:lvlJc w:val="left"/>
       <w:pPr>
         <w:ind w:left="581" w:hanging="440"/>
-        <w:jc w:val="left"/>
       </w:pPr>
       <w:rPr>
         <w:rFonts w:ascii="Verdana" w:eastAsia="Verdana" w:hAnsi="Verdana" w:cs="Verdana" w:hint="default"/>
@@ -24595,7 +24648,6 @@
       <w:lvlJc w:val="left"/>
       <w:pPr>
         <w:ind w:left="1022" w:hanging="660"/>
-        <w:jc w:val="left"/>
       </w:pPr>
       <w:rPr>
         <w:rFonts w:ascii="Verdana" w:eastAsia="Verdana" w:hAnsi="Verdana" w:cs="Verdana" w:hint="default"/>
@@ -24617,7 +24669,6 @@
       <w:lvlJc w:val="left"/>
       <w:pPr>
         <w:ind w:left="1384" w:hanging="804"/>
-        <w:jc w:val="left"/>
       </w:pPr>
       <w:rPr>
         <w:rFonts w:ascii="Verdana" w:eastAsia="Verdana" w:hAnsi="Verdana" w:cs="Verdana" w:hint="default"/>
@@ -25321,7 +25372,6 @@
       <w:lvlJc w:val="left"/>
       <w:pPr>
         <w:ind w:left="1402" w:hanging="694"/>
-        <w:jc w:val="left"/>
       </w:pPr>
       <w:rPr>
         <w:rFonts w:hint="default"/>
@@ -25335,7 +25385,6 @@
       <w:lvlJc w:val="left"/>
       <w:pPr>
         <w:ind w:left="1402" w:hanging="694"/>
-        <w:jc w:val="left"/>
       </w:pPr>
       <w:rPr>
         <w:rFonts w:hint="default"/>
@@ -25349,7 +25398,6 @@
       <w:lvlJc w:val="left"/>
       <w:pPr>
         <w:ind w:left="1402" w:hanging="694"/>
-        <w:jc w:val="left"/>
       </w:pPr>
       <w:rPr>
         <w:rFonts w:ascii="Arial" w:eastAsia="Arial" w:hAnsi="Arial" w:cs="Arial" w:hint="default"/>
@@ -25469,7 +25517,6 @@
       <w:lvlJc w:val="left"/>
       <w:pPr>
         <w:ind w:left="1281" w:hanging="360"/>
-        <w:jc w:val="left"/>
       </w:pPr>
       <w:rPr>
         <w:rFonts w:ascii="Verdana" w:eastAsia="Verdana" w:hAnsi="Verdana" w:cs="Verdana" w:hint="default"/>
@@ -26306,7 +26353,6 @@
       <w:lvlJc w:val="left"/>
       <w:pPr>
         <w:ind w:left="862" w:hanging="360"/>
-        <w:jc w:val="left"/>
       </w:pPr>
       <w:rPr>
         <w:rFonts w:hint="default"/>
@@ -26775,92 +26821,92 @@
       </w:rPr>
     </w:lvl>
   </w:abstractNum>
-  <w:num w:numId="1" w16cid:durableId="493497630">
+  <w:num w:numId="1">
     <w:abstractNumId w:val="23"/>
   </w:num>
-  <w:num w:numId="2" w16cid:durableId="1469664470">
+  <w:num w:numId="2">
     <w:abstractNumId w:val="24"/>
   </w:num>
-  <w:num w:numId="3" w16cid:durableId="914126679">
+  <w:num w:numId="3">
     <w:abstractNumId w:val="4"/>
   </w:num>
-  <w:num w:numId="4" w16cid:durableId="2020766224">
+  <w:num w:numId="4">
     <w:abstractNumId w:val="16"/>
   </w:num>
-  <w:num w:numId="5" w16cid:durableId="1101490515">
+  <w:num w:numId="5">
     <w:abstractNumId w:val="6"/>
   </w:num>
-  <w:num w:numId="6" w16cid:durableId="1523009346">
+  <w:num w:numId="6">
     <w:abstractNumId w:val="11"/>
   </w:num>
-  <w:num w:numId="7" w16cid:durableId="467865804">
+  <w:num w:numId="7">
     <w:abstractNumId w:val="22"/>
   </w:num>
-  <w:num w:numId="8" w16cid:durableId="157422624">
+  <w:num w:numId="8">
     <w:abstractNumId w:val="12"/>
   </w:num>
-  <w:num w:numId="9" w16cid:durableId="113334230">
+  <w:num w:numId="9">
     <w:abstractNumId w:val="20"/>
   </w:num>
-  <w:num w:numId="10" w16cid:durableId="1434008013">
+  <w:num w:numId="10">
     <w:abstractNumId w:val="25"/>
   </w:num>
-  <w:num w:numId="11" w16cid:durableId="240415253">
+  <w:num w:numId="11">
     <w:abstractNumId w:val="26"/>
   </w:num>
-  <w:num w:numId="12" w16cid:durableId="404689517">
+  <w:num w:numId="12">
     <w:abstractNumId w:val="7"/>
   </w:num>
-  <w:num w:numId="13" w16cid:durableId="1229607523">
+  <w:num w:numId="13">
     <w:abstractNumId w:val="15"/>
   </w:num>
-  <w:num w:numId="14" w16cid:durableId="1172450294">
+  <w:num w:numId="14">
     <w:abstractNumId w:val="21"/>
   </w:num>
-  <w:num w:numId="15" w16cid:durableId="1640963751">
+  <w:num w:numId="15">
     <w:abstractNumId w:val="8"/>
   </w:num>
-  <w:num w:numId="16" w16cid:durableId="1638609839">
+  <w:num w:numId="16">
     <w:abstractNumId w:val="2"/>
   </w:num>
-  <w:num w:numId="17" w16cid:durableId="855575417">
+  <w:num w:numId="17">
     <w:abstractNumId w:val="14"/>
   </w:num>
-  <w:num w:numId="18" w16cid:durableId="199562056">
+  <w:num w:numId="18">
     <w:abstractNumId w:val="19"/>
   </w:num>
-  <w:num w:numId="19" w16cid:durableId="1810129982">
+  <w:num w:numId="19">
     <w:abstractNumId w:val="13"/>
   </w:num>
-  <w:num w:numId="20" w16cid:durableId="2019579041">
+  <w:num w:numId="20">
     <w:abstractNumId w:val="17"/>
   </w:num>
-  <w:num w:numId="21" w16cid:durableId="139078805">
+  <w:num w:numId="21">
     <w:abstractNumId w:val="10"/>
   </w:num>
-  <w:num w:numId="22" w16cid:durableId="2122383633">
+  <w:num w:numId="22">
     <w:abstractNumId w:val="1"/>
   </w:num>
-  <w:num w:numId="23" w16cid:durableId="1267420174">
+  <w:num w:numId="23">
     <w:abstractNumId w:val="18"/>
   </w:num>
-  <w:num w:numId="24" w16cid:durableId="552354440">
+  <w:num w:numId="24">
     <w:abstractNumId w:val="0"/>
   </w:num>
-  <w:num w:numId="25" w16cid:durableId="1385375158">
+  <w:num w:numId="25">
     <w:abstractNumId w:val="5"/>
   </w:num>
-  <w:num w:numId="26" w16cid:durableId="1702389652">
+  <w:num w:numId="26">
     <w:abstractNumId w:val="3"/>
   </w:num>
-  <w:num w:numId="27" w16cid:durableId="1571694686">
+  <w:num w:numId="27">
     <w:abstractNumId w:val="9"/>
   </w:num>
 </w:numbering>
 </file>
 
 <file path=word/styles.xml><?xml version="1.0" encoding="utf-8"?>
-<w:styles xmlns:mc="http://schemas.openxmlformats.org/markup-compatibility/2006" xmlns:r="http://schemas.openxmlformats.org/officeDocument/2006/relationships" xmlns:w="http://schemas.openxmlformats.org/wordprocessingml/2006/main" xmlns:w14="http://schemas.microsoft.com/office/word/2010/wordml" xmlns:w15="http://schemas.microsoft.com/office/word/2012/wordml" xmlns:w16cex="http://schemas.microsoft.com/office/word/2018/wordml/cex" xmlns:w16cid="http://schemas.microsoft.com/office/word/2016/wordml/cid" xmlns:w16="http://schemas.microsoft.com/office/word/2018/wordml" xmlns:w16du="http://schemas.microsoft.com/office/word/2023/wordml/word16du" xmlns:w16sdtdh="http://schemas.microsoft.com/office/word/2020/wordml/sdtdatahash" xmlns:w16se="http://schemas.microsoft.com/office/word/2015/wordml/symex" mc:Ignorable="w14 w15 w16se w16cid w16 w16cex w16sdtdh w16du">
+<w:styles xmlns:mc="http://schemas.openxmlformats.org/markup-compatibility/2006" xmlns:r="http://schemas.openxmlformats.org/officeDocument/2006/relationships" xmlns:w="http://schemas.openxmlformats.org/wordprocessingml/2006/main" xmlns:w14="http://schemas.microsoft.com/office/word/2010/wordml" xmlns:w15="http://schemas.microsoft.com/office/word/2012/wordml" xmlns:w16se="http://schemas.microsoft.com/office/word/2015/wordml/symex" mc:Ignorable="w14 w15 w16se">
   <w:docDefaults>
     <w:rPrDefault>
       <w:rPr>
@@ -26878,7 +26924,7 @@
       </w:pPr>
     </w:pPrDefault>
   </w:docDefaults>
-  <w:latentStyles w:defLockedState="0" w:defUIPriority="99" w:defSemiHidden="0" w:defUnhideWhenUsed="0" w:defQFormat="0" w:count="376">
+  <w:latentStyles w:defLockedState="0" w:defUIPriority="99" w:defSemiHidden="0" w:defUnhideWhenUsed="0" w:defQFormat="0" w:count="371">
     <w:lsdException w:name="Normal" w:uiPriority="0" w:qFormat="1"/>
     <w:lsdException w:name="heading 1" w:uiPriority="9" w:qFormat="1"/>
     <w:lsdException w:name="heading 2" w:semiHidden="1" w:uiPriority="9" w:unhideWhenUsed="1" w:qFormat="1"/>
@@ -27250,11 +27296,6 @@
     <w:lsdException w:name="List Table 5 Dark Accent 6" w:uiPriority="50"/>
     <w:lsdException w:name="List Table 6 Colorful Accent 6" w:uiPriority="51"/>
     <w:lsdException w:name="List Table 7 Colorful Accent 6" w:uiPriority="52"/>
-    <w:lsdException w:name="Mention" w:semiHidden="1" w:unhideWhenUsed="1"/>
-    <w:lsdException w:name="Smart Hyperlink" w:semiHidden="1" w:unhideWhenUsed="1"/>
-    <w:lsdException w:name="Hashtag" w:semiHidden="1" w:unhideWhenUsed="1"/>
-    <w:lsdException w:name="Unresolved Mention" w:semiHidden="1" w:unhideWhenUsed="1"/>
-    <w:lsdException w:name="Smart Link" w:semiHidden="1" w:unhideWhenUsed="1"/>
   </w:latentStyles>
   <w:style w:type="paragraph" w:default="1" w:styleId="Normal">
     <w:name w:val="Normal"/>

</xml_diff>